<commit_message>
have setup the mysql community server in system
</commit_message>
<xml_diff>
--- a/Udemy-CourseA/Ultimate MySQL Bootcamp/Ultimate MySQL Bootcamp.docx
+++ b/Udemy-CourseA/Ultimate MySQL Bootcamp/Ultimate MySQL Bootcamp.docx
@@ -96,7 +96,7 @@
           <w:u w:val="none"/>
           <w:lang w:val="en-GB"/>
         </w:rPr>
-        <w:t xml:space="preserve"> GETTING STARTED - OVERVIEW &amp; INSTALLATION</w:t>
+        <w:t xml:space="preserve"> GETTING STARTED: OVERVIEW/INSTALLATION</w:t>
       </w:r>
     </w:p>
     <w:p>
@@ -107,6 +107,365 @@
           <w:rFonts w:ascii="Calibri Light" w:hAnsi="Calibri Light" w:eastAsia="Calibri Light" w:cs="Calibri Light"/>
           <w:b w:val="0"/>
           <w:bCs w:val="0"/>
+          <w:noProof w:val="0"/>
+          <w:sz w:val="22"/>
+          <w:szCs w:val="22"/>
+          <w:u w:val="none"/>
+          <w:lang w:val="en-GB"/>
+        </w:rPr>
+      </w:pPr>
+      <w:r>
+        <w:rPr>
+          <w:rFonts w:ascii="Calibri Light" w:hAnsi="Calibri Light" w:eastAsia="Calibri Light" w:cs="Calibri Light"/>
+          <w:b w:val="0"/>
+          <w:bCs w:val="0"/>
+          <w:noProof w:val="0"/>
+          <w:sz w:val="22"/>
+          <w:szCs w:val="22"/>
+          <w:u w:val="none"/>
+          <w:lang w:val="en-GB"/>
+        </w:rPr>
+        <w:t>MySQL: -</w:t>
+      </w:r>
+      <w:r>
+        <w:rPr>
+          <w:rFonts w:ascii="Calibri Light" w:hAnsi="Calibri Light" w:eastAsia="Calibri Light" w:cs="Calibri Light"/>
+          <w:b w:val="0"/>
+          <w:bCs w:val="0"/>
+          <w:noProof w:val="0"/>
+          <w:sz w:val="22"/>
+          <w:szCs w:val="22"/>
+          <w:u w:val="none"/>
+          <w:lang w:val="en-GB"/>
+        </w:rPr>
+        <w:t xml:space="preserve"> Why Databases are Awesome</w:t>
+      </w:r>
+    </w:p>
+    <w:p>
+      <w:pPr>
+        <w:pStyle w:val="Normal"/>
+        <w:bidi w:val="0"/>
+        <w:spacing w:before="0" w:beforeAutospacing="off" w:after="160" w:afterAutospacing="off" w:line="259" w:lineRule="auto"/>
+        <w:ind w:left="0" w:right="0"/>
+        <w:jc w:val="left"/>
+        <w:rPr>
+          <w:rFonts w:ascii="Calibri Light" w:hAnsi="Calibri Light" w:eastAsia="Calibri Light" w:cs="Calibri Light"/>
+          <w:b w:val="1"/>
+          <w:bCs w:val="1"/>
+          <w:noProof w:val="0"/>
+          <w:sz w:val="22"/>
+          <w:szCs w:val="22"/>
+          <w:u w:val="none"/>
+          <w:lang w:val="en-GB"/>
+        </w:rPr>
+      </w:pPr>
+      <w:r>
+        <w:rPr>
+          <w:rFonts w:ascii="Calibri Light" w:hAnsi="Calibri Light" w:eastAsia="Calibri Light" w:cs="Calibri Light"/>
+          <w:b w:val="1"/>
+          <w:bCs w:val="1"/>
+          <w:noProof w:val="0"/>
+          <w:sz w:val="22"/>
+          <w:szCs w:val="22"/>
+          <w:u w:val="none"/>
+          <w:lang w:val="en-GB"/>
+        </w:rPr>
+        <w:t xml:space="preserve">What is a </w:t>
+      </w:r>
+      <w:r>
+        <w:rPr>
+          <w:rFonts w:ascii="Calibri Light" w:hAnsi="Calibri Light" w:eastAsia="Calibri Light" w:cs="Calibri Light"/>
+          <w:b w:val="1"/>
+          <w:bCs w:val="1"/>
+          <w:noProof w:val="0"/>
+          <w:sz w:val="22"/>
+          <w:szCs w:val="22"/>
+          <w:u w:val="none"/>
+          <w:lang w:val="en-GB"/>
+        </w:rPr>
+        <w:t>database?</w:t>
+      </w:r>
+      <w:r>
+        <w:rPr>
+          <w:rFonts w:ascii="Calibri Light" w:hAnsi="Calibri Light" w:eastAsia="Calibri Light" w:cs="Calibri Light"/>
+          <w:b w:val="0"/>
+          <w:bCs w:val="0"/>
+          <w:noProof w:val="0"/>
+          <w:sz w:val="22"/>
+          <w:szCs w:val="22"/>
+          <w:u w:val="none"/>
+          <w:lang w:val="en-GB"/>
+        </w:rPr>
+        <w:t xml:space="preserve"> - A collection of data like a phone book! A method for accessing &amp; manipulating that data. A structured set of computerized data with an accessible interface.</w:t>
+      </w:r>
+    </w:p>
+    <w:p>
+      <w:pPr>
+        <w:pStyle w:val="Normal"/>
+        <w:jc w:val="left"/>
+        <w:rPr>
+          <w:rFonts w:ascii="Calibri Light" w:hAnsi="Calibri Light" w:eastAsia="Calibri Light" w:cs="Calibri Light"/>
+          <w:b w:val="0"/>
+          <w:bCs w:val="0"/>
+          <w:noProof w:val="0"/>
+          <w:sz w:val="22"/>
+          <w:szCs w:val="22"/>
+          <w:u w:val="none"/>
+          <w:lang w:val="en-GB"/>
+        </w:rPr>
+      </w:pPr>
+      <w:r>
+        <w:rPr>
+          <w:rFonts w:ascii="Calibri Light" w:hAnsi="Calibri Light" w:eastAsia="Calibri Light" w:cs="Calibri Light"/>
+          <w:b w:val="1"/>
+          <w:bCs w:val="1"/>
+          <w:noProof w:val="0"/>
+          <w:sz w:val="22"/>
+          <w:szCs w:val="22"/>
+          <w:u w:val="none"/>
+          <w:lang w:val="en-GB"/>
+        </w:rPr>
+        <w:t xml:space="preserve">DB vs. RDMS? </w:t>
+      </w:r>
+      <w:r>
+        <w:rPr>
+          <w:rFonts w:ascii="Calibri Light" w:hAnsi="Calibri Light" w:eastAsia="Calibri Light" w:cs="Calibri Light"/>
+          <w:b w:val="0"/>
+          <w:bCs w:val="0"/>
+          <w:noProof w:val="0"/>
+          <w:sz w:val="22"/>
+          <w:szCs w:val="22"/>
+          <w:u w:val="none"/>
+          <w:lang w:val="en-GB"/>
+        </w:rPr>
+        <w:t>:-</w:t>
+      </w:r>
+      <w:r>
+        <w:rPr>
+          <w:rFonts w:ascii="Calibri Light" w:hAnsi="Calibri Light" w:eastAsia="Calibri Light" w:cs="Calibri Light"/>
+          <w:b w:val="0"/>
+          <w:bCs w:val="0"/>
+          <w:noProof w:val="0"/>
+          <w:sz w:val="22"/>
+          <w:szCs w:val="22"/>
+          <w:u w:val="none"/>
+          <w:lang w:val="en-GB"/>
+        </w:rPr>
+        <w:t xml:space="preserve"> </w:t>
+      </w:r>
+    </w:p>
+    <w:p>
+      <w:pPr>
+        <w:pStyle w:val="Normal"/>
+        <w:jc w:val="left"/>
+        <w:rPr>
+          <w:rFonts w:ascii="Calibri Light" w:hAnsi="Calibri Light" w:eastAsia="Calibri Light" w:cs="Calibri Light"/>
+          <w:b w:val="0"/>
+          <w:bCs w:val="0"/>
+          <w:noProof w:val="0"/>
+          <w:sz w:val="22"/>
+          <w:szCs w:val="22"/>
+          <w:u w:val="none"/>
+          <w:lang w:val="en-GB"/>
+        </w:rPr>
+      </w:pPr>
+      <w:r>
+        <w:rPr>
+          <w:rFonts w:ascii="Calibri Light" w:hAnsi="Calibri Light" w:eastAsia="Calibri Light" w:cs="Calibri Light"/>
+          <w:b w:val="1"/>
+          <w:bCs w:val="1"/>
+          <w:noProof w:val="0"/>
+          <w:sz w:val="22"/>
+          <w:szCs w:val="22"/>
+          <w:u w:val="none"/>
+          <w:lang w:val="en-GB"/>
+        </w:rPr>
+        <w:t xml:space="preserve">Why do they </w:t>
+      </w:r>
+      <w:r>
+        <w:rPr>
+          <w:rFonts w:ascii="Calibri Light" w:hAnsi="Calibri Light" w:eastAsia="Calibri Light" w:cs="Calibri Light"/>
+          <w:b w:val="1"/>
+          <w:bCs w:val="1"/>
+          <w:noProof w:val="0"/>
+          <w:sz w:val="22"/>
+          <w:szCs w:val="22"/>
+          <w:u w:val="none"/>
+          <w:lang w:val="en-GB"/>
+        </w:rPr>
+        <w:t>Matter?</w:t>
+      </w:r>
+      <w:r>
+        <w:rPr>
+          <w:rFonts w:ascii="Calibri Light" w:hAnsi="Calibri Light" w:eastAsia="Calibri Light" w:cs="Calibri Light"/>
+          <w:b w:val="0"/>
+          <w:bCs w:val="0"/>
+          <w:noProof w:val="0"/>
+          <w:sz w:val="22"/>
+          <w:szCs w:val="22"/>
+          <w:u w:val="none"/>
+          <w:lang w:val="en-GB"/>
+        </w:rPr>
+        <w:t xml:space="preserve"> - Data is knowledge – Data is money. </w:t>
+      </w:r>
+    </w:p>
+    <w:p>
+      <w:pPr>
+        <w:pStyle w:val="Normal"/>
+        <w:jc w:val="left"/>
+        <w:rPr>
+          <w:rFonts w:ascii="Calibri Light" w:hAnsi="Calibri Light" w:eastAsia="Calibri Light" w:cs="Calibri Light"/>
+          <w:b w:val="0"/>
+          <w:bCs w:val="0"/>
+          <w:noProof w:val="0"/>
+          <w:sz w:val="22"/>
+          <w:szCs w:val="22"/>
+          <w:u w:val="none"/>
+          <w:lang w:val="en-GB"/>
+        </w:rPr>
+      </w:pPr>
+      <w:r>
+        <w:rPr>
+          <w:rFonts w:ascii="Calibri Light" w:hAnsi="Calibri Light" w:eastAsia="Calibri Light" w:cs="Calibri Light"/>
+          <w:b w:val="1"/>
+          <w:bCs w:val="1"/>
+          <w:noProof w:val="0"/>
+          <w:sz w:val="22"/>
+          <w:szCs w:val="22"/>
+          <w:u w:val="none"/>
+          <w:lang w:val="en-GB"/>
+        </w:rPr>
+        <w:t xml:space="preserve">MySQL vs. SQL? </w:t>
+      </w:r>
+      <w:r>
+        <w:rPr>
+          <w:rFonts w:ascii="Calibri Light" w:hAnsi="Calibri Light" w:eastAsia="Calibri Light" w:cs="Calibri Light"/>
+          <w:b w:val="0"/>
+          <w:bCs w:val="0"/>
+          <w:noProof w:val="0"/>
+          <w:sz w:val="22"/>
+          <w:szCs w:val="22"/>
+          <w:u w:val="none"/>
+          <w:lang w:val="en-GB"/>
+        </w:rPr>
+        <w:t xml:space="preserve">:- </w:t>
+      </w:r>
+    </w:p>
+    <w:p>
+      <w:pPr>
+        <w:pStyle w:val="Normal"/>
+        <w:jc w:val="left"/>
+        <w:rPr>
+          <w:rFonts w:ascii="Calibri Light" w:hAnsi="Calibri Light" w:eastAsia="Calibri Light" w:cs="Calibri Light"/>
+          <w:b w:val="0"/>
+          <w:bCs w:val="0"/>
+          <w:noProof w:val="0"/>
+          <w:sz w:val="22"/>
+          <w:szCs w:val="22"/>
+          <w:u w:val="none"/>
+          <w:lang w:val="en-GB"/>
+        </w:rPr>
+      </w:pPr>
+      <w:r>
+        <w:rPr>
+          <w:rFonts w:ascii="Calibri Light" w:hAnsi="Calibri Light" w:eastAsia="Calibri Light" w:cs="Calibri Light"/>
+          <w:b w:val="0"/>
+          <w:bCs w:val="0"/>
+          <w:noProof w:val="0"/>
+          <w:sz w:val="22"/>
+          <w:szCs w:val="22"/>
+          <w:u w:val="none"/>
+          <w:lang w:val="en-GB"/>
+        </w:rPr>
+        <w:t>SQL is the language we use to “talk” to our databases. Like “Find all users”, “Find all users who are 18 years old”, “Add a new user”, “Delete every single user”. Once you learn SQL, it’s pretty easy to switch to another DB that uses SQL.</w:t>
+      </w:r>
+    </w:p>
+    <w:p>
+      <w:pPr>
+        <w:pStyle w:val="Normal"/>
+        <w:jc w:val="left"/>
+        <w:rPr>
+          <w:rFonts w:ascii="Calibri Light" w:hAnsi="Calibri Light" w:eastAsia="Calibri Light" w:cs="Calibri Light"/>
+          <w:b w:val="0"/>
+          <w:bCs w:val="0"/>
+          <w:noProof w:val="0"/>
+          <w:sz w:val="22"/>
+          <w:szCs w:val="22"/>
+          <w:u w:val="none"/>
+          <w:lang w:val="en-GB"/>
+        </w:rPr>
+      </w:pPr>
+      <w:r>
+        <w:rPr>
+          <w:rFonts w:ascii="Calibri Light" w:hAnsi="Calibri Light" w:eastAsia="Calibri Light" w:cs="Calibri Light"/>
+          <w:b w:val="0"/>
+          <w:bCs w:val="0"/>
+          <w:noProof w:val="0"/>
+          <w:sz w:val="22"/>
+          <w:szCs w:val="22"/>
+          <w:u w:val="none"/>
+          <w:lang w:val="en-GB"/>
+        </w:rPr>
+        <w:t>What makes databases (DBMS) unique are the features they offer, not the language.</w:t>
+      </w:r>
+    </w:p>
+    <w:p>
+      <w:pPr>
+        <w:pStyle w:val="Normal"/>
+        <w:jc w:val="center"/>
+        <w:rPr>
+          <w:rFonts w:ascii="Calibri Light" w:hAnsi="Calibri Light" w:eastAsia="Calibri Light" w:cs="Calibri Light"/>
+          <w:noProof w:val="0"/>
+          <w:sz w:val="22"/>
+          <w:szCs w:val="22"/>
+          <w:u w:val="single"/>
+          <w:lang w:val="en-GB"/>
+        </w:rPr>
+      </w:pPr>
+      <w:r>
+        <w:rPr>
+          <w:rFonts w:ascii="Calibri Light" w:hAnsi="Calibri Light" w:eastAsia="Calibri Light" w:cs="Calibri Light"/>
+          <w:noProof w:val="0"/>
+          <w:sz w:val="22"/>
+          <w:szCs w:val="22"/>
+          <w:u w:val="single"/>
+          <w:lang w:val="en-GB"/>
+        </w:rPr>
+        <w:t>SECTION - 3</w:t>
+      </w:r>
+      <w:r>
+        <w:rPr>
+          <w:rFonts w:ascii="Calibri Light" w:hAnsi="Calibri Light" w:eastAsia="Calibri Light" w:cs="Calibri Light"/>
+          <w:noProof w:val="0"/>
+          <w:sz w:val="22"/>
+          <w:szCs w:val="22"/>
+          <w:u w:val="none"/>
+          <w:lang w:val="en-GB"/>
+        </w:rPr>
+        <w:t>: -</w:t>
+      </w:r>
+      <w:r>
+        <w:rPr>
+          <w:rFonts w:ascii="Calibri Light" w:hAnsi="Calibri Light" w:eastAsia="Calibri Light" w:cs="Calibri Light"/>
+          <w:b w:val="1"/>
+          <w:bCs w:val="1"/>
+          <w:noProof w:val="0"/>
+          <w:sz w:val="22"/>
+          <w:szCs w:val="22"/>
+          <w:u w:val="none"/>
+          <w:lang w:val="en-GB"/>
+        </w:rPr>
+        <w:t xml:space="preserve"> CREATING DATABASSE AND TABLES</w:t>
+      </w:r>
+    </w:p>
+    <w:p>
+      <w:pPr>
+        <w:pStyle w:val="Normal"/>
+        <w:jc w:val="left"/>
+        <w:rPr>
+          <w:rFonts w:ascii="Calibri Light" w:hAnsi="Calibri Light" w:eastAsia="Calibri Light" w:cs="Calibri Light"/>
+          <w:b w:val="1"/>
+          <w:bCs w:val="1"/>
           <w:noProof w:val="0"/>
           <w:sz w:val="22"/>
           <w:szCs w:val="22"/>

</xml_diff>

<commit_message>
got to learn about dbs/tables mysql queries
</commit_message>
<xml_diff>
--- a/Udemy-CourseA/Ultimate MySQL Bootcamp/Ultimate MySQL Bootcamp.docx
+++ b/Udemy-CourseA/Ultimate MySQL Bootcamp/Ultimate MySQL Bootcamp.docx
@@ -1,6 +1,6 @@
 
 <file path=word/document22.xml><?xml version="1.0" encoding="utf-8"?>
-<w:document xmlns:wpc="http://schemas.microsoft.com/office/word/2010/wordprocessingCanvas" xmlns:mc="http://schemas.openxmlformats.org/markup-compatibility/2006" xmlns:o="urn:schemas-microsoft-com:office:office" xmlns:r="http://schemas.openxmlformats.org/officeDocument/2006/relationships" xmlns:m="http://schemas.openxmlformats.org/officeDocument/2006/math" xmlns:v="urn:schemas-microsoft-com:vml" xmlns:wp14="http://schemas.microsoft.com/office/word/2010/wordprocessingDrawing" xmlns:wp="http://schemas.openxmlformats.org/drawingml/2006/wordprocessingDrawing" xmlns:w10="urn:schemas-microsoft-com:office:word" xmlns:w="http://schemas.openxmlformats.org/wordprocessingml/2006/main" xmlns:w14="http://schemas.microsoft.com/office/word/2010/wordml" xmlns:w15="http://schemas.microsoft.com/office/word/2012/wordml" xmlns:wpg="http://schemas.microsoft.com/office/word/2010/wordprocessingGroup" xmlns:wpi="http://schemas.microsoft.com/office/word/2010/wordprocessingInk" xmlns:wne="http://schemas.microsoft.com/office/word/2006/wordml" xmlns:wps="http://schemas.microsoft.com/office/word/2010/wordprocessingShape" mc:Ignorable="w14 w15 wp14">
+<w:document xmlns:wpc="http://schemas.microsoft.com/office/word/2010/wordprocessingCanvas" xmlns:mc="http://schemas.openxmlformats.org/markup-compatibility/2006" xmlns:o="urn:schemas-microsoft-com:office:office" xmlns:r="http://schemas.openxmlformats.org/officeDocument/2006/relationships" xmlns:m="http://schemas.openxmlformats.org/officeDocument/2006/math" xmlns:v="urn:schemas-microsoft-com:vml" xmlns:wp14="http://schemas.microsoft.com/office/word/2010/wordprocessingDrawing" xmlns:wp="http://schemas.openxmlformats.org/drawingml/2006/wordprocessingDrawing" xmlns:w10="urn:schemas-microsoft-com:office:word" xmlns:w="http://schemas.openxmlformats.org/wordprocessingml/2006/main" xmlns:w14="http://schemas.microsoft.com/office/word/2010/wordml" xmlns:w15="http://schemas.microsoft.com/office/word/2012/wordml" xmlns:wpg="http://schemas.microsoft.com/office/word/2010/wordprocessingGroup" xmlns:wpi="http://schemas.microsoft.com/office/word/2010/wordprocessingInk" xmlns:wne="http://schemas.microsoft.com/office/word/2006/wordml" xmlns:wps="http://schemas.microsoft.com/office/word/2010/wordprocessingShape" xmlns:a="http://schemas.openxmlformats.org/drawingml/2006/main" xmlns:pic="http://schemas.openxmlformats.org/drawingml/2006/picture" xmlns:a14="http://schemas.microsoft.com/office/drawing/2010/main" mc:Ignorable="w14 w15 wp14">
   <w:body>
     <w:p xmlns:wp14="http://schemas.microsoft.com/office/word/2010/wordml" wp14:textId="03D9C398">
       <w:pPr>
@@ -473,6 +473,267 @@
           <w:lang w:val="en-GB"/>
         </w:rPr>
       </w:pPr>
+      <w:r>
+        <w:rPr>
+          <w:rFonts w:ascii="Calibri Light" w:hAnsi="Calibri Light" w:eastAsia="Calibri Light" w:cs="Calibri Light"/>
+          <w:b w:val="1"/>
+          <w:bCs w:val="1"/>
+          <w:noProof w:val="0"/>
+          <w:sz w:val="22"/>
+          <w:szCs w:val="22"/>
+          <w:u w:val="none"/>
+          <w:lang w:val="en-GB"/>
+        </w:rPr>
+        <w:t>A</w:t>
+      </w:r>
+      <w:r>
+        <w:rPr>
+          <w:rFonts w:ascii="Calibri Light" w:hAnsi="Calibri Light" w:eastAsia="Calibri Light" w:cs="Calibri Light"/>
+          <w:b w:val="0"/>
+          <w:bCs w:val="0"/>
+          <w:noProof w:val="0"/>
+          <w:sz w:val="22"/>
+          <w:szCs w:val="22"/>
+          <w:u w:val="none"/>
+          <w:lang w:val="en-GB"/>
+        </w:rPr>
+        <w:t xml:space="preserve"> Database is the bunch of tables. In a relational database, at least. Tables holds the </w:t>
+      </w:r>
+      <w:r>
+        <w:rPr>
+          <w:rFonts w:ascii="Calibri Light" w:hAnsi="Calibri Light" w:eastAsia="Calibri Light" w:cs="Calibri Light"/>
+          <w:b w:val="0"/>
+          <w:bCs w:val="0"/>
+          <w:noProof w:val="0"/>
+          <w:sz w:val="22"/>
+          <w:szCs w:val="22"/>
+          <w:u w:val="none"/>
+          <w:lang w:val="en-GB"/>
+        </w:rPr>
+        <w:t>Data!</w:t>
+      </w:r>
+      <w:r>
+        <w:rPr>
+          <w:rFonts w:ascii="Calibri Light" w:hAnsi="Calibri Light" w:eastAsia="Calibri Light" w:cs="Calibri Light"/>
+          <w:b w:val="0"/>
+          <w:bCs w:val="0"/>
+          <w:noProof w:val="0"/>
+          <w:sz w:val="22"/>
+          <w:szCs w:val="22"/>
+          <w:u w:val="none"/>
+          <w:lang w:val="en-GB"/>
+        </w:rPr>
+        <w:t xml:space="preserve"> It’s a collection of related data held in a structured format within a database.</w:t>
+      </w:r>
+    </w:p>
+    <w:p>
+      <w:pPr>
+        <w:pStyle w:val="Normal"/>
+        <w:bidi w:val="0"/>
+        <w:spacing w:before="0" w:beforeAutospacing="off" w:after="160" w:afterAutospacing="off" w:line="259" w:lineRule="auto"/>
+        <w:ind w:left="0" w:right="0"/>
+        <w:jc w:val="left"/>
+        <w:rPr>
+          <w:rFonts w:ascii="Calibri Light" w:hAnsi="Calibri Light" w:eastAsia="Calibri Light" w:cs="Calibri Light"/>
+          <w:b w:val="0"/>
+          <w:bCs w:val="0"/>
+          <w:noProof w:val="0"/>
+          <w:sz w:val="22"/>
+          <w:szCs w:val="22"/>
+          <w:u w:val="none"/>
+          <w:lang w:val="en-GB"/>
+        </w:rPr>
+      </w:pPr>
+      <w:r>
+        <w:rPr>
+          <w:rFonts w:ascii="Calibri Light" w:hAnsi="Calibri Light" w:eastAsia="Calibri Light" w:cs="Calibri Light"/>
+          <w:b w:val="0"/>
+          <w:bCs w:val="0"/>
+          <w:noProof w:val="0"/>
+          <w:sz w:val="22"/>
+          <w:szCs w:val="22"/>
+          <w:u w:val="none"/>
+          <w:lang w:val="en-GB"/>
+        </w:rPr>
+        <w:t>Columns are the headers (need to specify data types) &amp; rows are actual data in a given table. Databases are made up of lots of tables. Data types are really important for tables. In reality they are a lot of different MySQL data types.</w:t>
+      </w:r>
+    </w:p>
+    <w:p>
+      <w:pPr>
+        <w:pStyle w:val="Normal"/>
+        <w:jc w:val="left"/>
+      </w:pPr>
+      <w:r>
+        <w:drawing>
+          <wp:inline wp14:editId="367C673E" wp14:anchorId="38FA24CA">
+            <wp:extent cx="5462444" cy="2324100"/>
+            <wp:effectExtent l="0" t="0" r="0" b="0"/>
+            <wp:docPr id="981197342" name="" title=""/>
+            <wp:cNvGraphicFramePr>
+              <a:graphicFrameLocks noChangeAspect="1"/>
+            </wp:cNvGraphicFramePr>
+            <a:graphic>
+              <a:graphicData uri="http://schemas.openxmlformats.org/drawingml/2006/picture">
+                <pic:pic>
+                  <pic:nvPicPr>
+                    <pic:cNvPr id="0" name=""/>
+                    <pic:cNvPicPr/>
+                  </pic:nvPicPr>
+                  <pic:blipFill>
+                    <a:blip r:embed="R9b02cc3d91b84271">
+                      <a:extLst>
+                        <a:ext xmlns:a="http://schemas.openxmlformats.org/drawingml/2006/main" uri="{28A0092B-C50C-407E-A947-70E740481C1C}">
+                          <a14:useLocalDpi val="0"/>
+                        </a:ext>
+                      </a:extLst>
+                    </a:blip>
+                    <a:stretch>
+                      <a:fillRect/>
+                    </a:stretch>
+                  </pic:blipFill>
+                  <pic:spPr>
+                    <a:xfrm>
+                      <a:off x="0" y="0"/>
+                      <a:ext cx="5462444" cy="2324100"/>
+                    </a:xfrm>
+                    <a:prstGeom prst="rect">
+                      <a:avLst/>
+                    </a:prstGeom>
+                  </pic:spPr>
+                </pic:pic>
+              </a:graphicData>
+            </a:graphic>
+          </wp:inline>
+        </w:drawing>
+      </w:r>
+    </w:p>
+    <w:p>
+      <w:pPr>
+        <w:pStyle w:val="Normal"/>
+        <w:jc w:val="left"/>
+      </w:pPr>
+    </w:p>
+    <w:p>
+      <w:pPr>
+        <w:pStyle w:val="Normal"/>
+        <w:jc w:val="left"/>
+      </w:pPr>
+      <w:r>
+        <w:drawing>
+          <wp:inline wp14:editId="7105042E" wp14:anchorId="0E33AD22">
+            <wp:extent cx="5610225" cy="2740111"/>
+            <wp:effectExtent l="0" t="0" r="0" b="0"/>
+            <wp:docPr id="708388217" name="" title=""/>
+            <wp:cNvGraphicFramePr>
+              <a:graphicFrameLocks noChangeAspect="1"/>
+            </wp:cNvGraphicFramePr>
+            <a:graphic>
+              <a:graphicData uri="http://schemas.openxmlformats.org/drawingml/2006/picture">
+                <pic:pic>
+                  <pic:nvPicPr>
+                    <pic:cNvPr id="0" name=""/>
+                    <pic:cNvPicPr/>
+                  </pic:nvPicPr>
+                  <pic:blipFill>
+                    <a:blip r:embed="R4d0e4dda59764b25">
+                      <a:extLst>
+                        <a:ext xmlns:a="http://schemas.openxmlformats.org/drawingml/2006/main" uri="{28A0092B-C50C-407E-A947-70E740481C1C}">
+                          <a14:useLocalDpi val="0"/>
+                        </a:ext>
+                      </a:extLst>
+                    </a:blip>
+                    <a:stretch>
+                      <a:fillRect/>
+                    </a:stretch>
+                  </pic:blipFill>
+                  <pic:spPr>
+                    <a:xfrm>
+                      <a:off x="0" y="0"/>
+                      <a:ext cx="5610225" cy="2740111"/>
+                    </a:xfrm>
+                    <a:prstGeom prst="rect">
+                      <a:avLst/>
+                    </a:prstGeom>
+                  </pic:spPr>
+                </pic:pic>
+              </a:graphicData>
+            </a:graphic>
+          </wp:inline>
+        </w:drawing>
+      </w:r>
+    </w:p>
+    <w:p>
+      <w:pPr>
+        <w:pStyle w:val="ListParagraph"/>
+        <w:numPr>
+          <w:ilvl w:val="0"/>
+          <w:numId w:val="1"/>
+        </w:numPr>
+        <w:jc w:val="left"/>
+        <w:rPr>
+          <w:rFonts w:ascii="Calibri" w:hAnsi="Calibri" w:eastAsia="Calibri" w:cs="Calibri" w:asciiTheme="minorAscii" w:hAnsiTheme="minorAscii" w:eastAsiaTheme="minorAscii" w:cstheme="minorAscii"/>
+          <w:sz w:val="22"/>
+          <w:szCs w:val="22"/>
+        </w:rPr>
+      </w:pPr>
+      <w:r>
+        <w:rPr/>
+        <w:t>INT</w:t>
+      </w:r>
+    </w:p>
+    <w:p>
+      <w:pPr>
+        <w:pStyle w:val="ListParagraph"/>
+        <w:numPr>
+          <w:ilvl w:val="1"/>
+          <w:numId w:val="1"/>
+        </w:numPr>
+        <w:jc w:val="left"/>
+        <w:rPr>
+          <w:sz w:val="22"/>
+          <w:szCs w:val="22"/>
+        </w:rPr>
+      </w:pPr>
+      <w:r>
+        <w:rPr/>
+        <w:t>A whole number with max value of 4294967295, it can be negative or zero.</w:t>
+      </w:r>
+    </w:p>
+    <w:p>
+      <w:pPr>
+        <w:pStyle w:val="ListParagraph"/>
+        <w:numPr>
+          <w:ilvl w:val="0"/>
+          <w:numId w:val="1"/>
+        </w:numPr>
+        <w:jc w:val="left"/>
+        <w:rPr>
+          <w:sz w:val="22"/>
+          <w:szCs w:val="22"/>
+        </w:rPr>
+      </w:pPr>
+      <w:r>
+        <w:rPr/>
+        <w:t>VARCHAR (character-length)</w:t>
+      </w:r>
+    </w:p>
+    <w:p>
+      <w:pPr>
+        <w:pStyle w:val="ListParagraph"/>
+        <w:numPr>
+          <w:ilvl w:val="1"/>
+          <w:numId w:val="1"/>
+        </w:numPr>
+        <w:jc w:val="left"/>
+        <w:rPr>
+          <w:sz w:val="22"/>
+          <w:szCs w:val="22"/>
+        </w:rPr>
+      </w:pPr>
+      <w:r>
+        <w:rPr/>
+        <w:t>A variable length string, between 1 and 255 characters.</w:t>
+      </w:r>
     </w:p>
     <w:sectPr>
       <w:pgSz w:w="20160" w:h="12240" w:orient="landscape"/>
@@ -482,6 +743,125 @@
     </w:sectPr>
   </w:body>
 </w:document>
+</file>
+
+<file path=word/numbering.xml><?xml version="1.0" encoding="utf-8"?>
+<w:numbering xmlns:w="http://schemas.openxmlformats.org/wordprocessingml/2006/main">
+  <w:abstractNum xmlns:w="http://schemas.openxmlformats.org/wordprocessingml/2006/main" w:abstractNumId="1">
+    <w:multiLevelType xmlns:w="http://schemas.openxmlformats.org/wordprocessingml/2006/main" w:val="hybridMultilevel"/>
+    <w:lvl xmlns:w="http://schemas.openxmlformats.org/wordprocessingml/2006/main" w:ilvl="0">
+      <w:start w:val="1"/>
+      <w:numFmt w:val="bullet"/>
+      <w:lvlText w:val=""/>
+      <w:lvlJc w:val="left"/>
+      <w:pPr>
+        <w:ind w:left="720" w:hanging="360"/>
+      </w:pPr>
+      <w:rPr>
+        <w:rFonts w:hint="default" w:ascii="Wingdings" w:hAnsi="Wingdings"/>
+      </w:rPr>
+    </w:lvl>
+    <w:lvl xmlns:w="http://schemas.openxmlformats.org/wordprocessingml/2006/main" w:ilvl="1">
+      <w:start w:val="1"/>
+      <w:numFmt w:val="bullet"/>
+      <w:lvlText w:val="o"/>
+      <w:lvlJc w:val="left"/>
+      <w:pPr>
+        <w:ind w:left="1440" w:hanging="360"/>
+      </w:pPr>
+      <w:rPr>
+        <w:rFonts w:hint="default" w:ascii="Courier New" w:hAnsi="Courier New"/>
+      </w:rPr>
+    </w:lvl>
+    <w:lvl xmlns:w="http://schemas.openxmlformats.org/wordprocessingml/2006/main" w:ilvl="2">
+      <w:start w:val="1"/>
+      <w:numFmt w:val="bullet"/>
+      <w:lvlText w:val=""/>
+      <w:lvlJc w:val="left"/>
+      <w:pPr>
+        <w:ind w:left="2160" w:hanging="360"/>
+      </w:pPr>
+      <w:rPr>
+        <w:rFonts w:hint="default" w:ascii="Wingdings" w:hAnsi="Wingdings"/>
+      </w:rPr>
+    </w:lvl>
+    <w:lvl xmlns:w="http://schemas.openxmlformats.org/wordprocessingml/2006/main" w:ilvl="3">
+      <w:start w:val="1"/>
+      <w:numFmt w:val="bullet"/>
+      <w:lvlText w:val=""/>
+      <w:lvlJc w:val="left"/>
+      <w:pPr>
+        <w:ind w:left="2880" w:hanging="360"/>
+      </w:pPr>
+      <w:rPr>
+        <w:rFonts w:hint="default" w:ascii="Symbol" w:hAnsi="Symbol"/>
+      </w:rPr>
+    </w:lvl>
+    <w:lvl xmlns:w="http://schemas.openxmlformats.org/wordprocessingml/2006/main" w:ilvl="4">
+      <w:start w:val="1"/>
+      <w:numFmt w:val="bullet"/>
+      <w:lvlText w:val="o"/>
+      <w:lvlJc w:val="left"/>
+      <w:pPr>
+        <w:ind w:left="3600" w:hanging="360"/>
+      </w:pPr>
+      <w:rPr>
+        <w:rFonts w:hint="default" w:ascii="Courier New" w:hAnsi="Courier New"/>
+      </w:rPr>
+    </w:lvl>
+    <w:lvl xmlns:w="http://schemas.openxmlformats.org/wordprocessingml/2006/main" w:ilvl="5">
+      <w:start w:val="1"/>
+      <w:numFmt w:val="bullet"/>
+      <w:lvlText w:val=""/>
+      <w:lvlJc w:val="left"/>
+      <w:pPr>
+        <w:ind w:left="4320" w:hanging="360"/>
+      </w:pPr>
+      <w:rPr>
+        <w:rFonts w:hint="default" w:ascii="Wingdings" w:hAnsi="Wingdings"/>
+      </w:rPr>
+    </w:lvl>
+    <w:lvl xmlns:w="http://schemas.openxmlformats.org/wordprocessingml/2006/main" w:ilvl="6">
+      <w:start w:val="1"/>
+      <w:numFmt w:val="bullet"/>
+      <w:lvlText w:val=""/>
+      <w:lvlJc w:val="left"/>
+      <w:pPr>
+        <w:ind w:left="5040" w:hanging="360"/>
+      </w:pPr>
+      <w:rPr>
+        <w:rFonts w:hint="default" w:ascii="Symbol" w:hAnsi="Symbol"/>
+      </w:rPr>
+    </w:lvl>
+    <w:lvl xmlns:w="http://schemas.openxmlformats.org/wordprocessingml/2006/main" w:ilvl="7">
+      <w:start w:val="1"/>
+      <w:numFmt w:val="bullet"/>
+      <w:lvlText w:val="o"/>
+      <w:lvlJc w:val="left"/>
+      <w:pPr>
+        <w:ind w:left="5760" w:hanging="360"/>
+      </w:pPr>
+      <w:rPr>
+        <w:rFonts w:hint="default" w:ascii="Courier New" w:hAnsi="Courier New"/>
+      </w:rPr>
+    </w:lvl>
+    <w:lvl xmlns:w="http://schemas.openxmlformats.org/wordprocessingml/2006/main" w:ilvl="8">
+      <w:start w:val="1"/>
+      <w:numFmt w:val="bullet"/>
+      <w:lvlText w:val=""/>
+      <w:lvlJc w:val="left"/>
+      <w:pPr>
+        <w:ind w:left="6480" w:hanging="360"/>
+      </w:pPr>
+      <w:rPr>
+        <w:rFonts w:hint="default" w:ascii="Wingdings" w:hAnsi="Wingdings"/>
+      </w:rPr>
+    </w:lvl>
+  </w:abstractNum>
+  <w:num w:numId="1">
+    <w:abstractNumId w:val="1"/>
+  </w:num>
+</w:numbering>
 </file>
 
 <file path=word/styles.xml><?xml version="1.0" encoding="utf-8"?>
@@ -905,6 +1285,16 @@
     <w:semiHidden/>
     <w:unhideWhenUsed/>
   </w:style>
+  <w:style xmlns:w14="http://schemas.microsoft.com/office/word/2010/wordml" xmlns:mc="http://schemas.openxmlformats.org/markup-compatibility/2006" xmlns:w="http://schemas.openxmlformats.org/wordprocessingml/2006/main" w:type="paragraph" w:styleId="ListParagraph" mc:Ignorable="w14">
+    <w:name xmlns:w="http://schemas.openxmlformats.org/wordprocessingml/2006/main" w:val="List Paragraph"/>
+    <w:basedOn xmlns:w="http://schemas.openxmlformats.org/wordprocessingml/2006/main" w:val="Normal"/>
+    <w:uiPriority xmlns:w="http://schemas.openxmlformats.org/wordprocessingml/2006/main" w:val="34"/>
+    <w:qFormat xmlns:w="http://schemas.openxmlformats.org/wordprocessingml/2006/main"/>
+    <w:pPr xmlns:w="http://schemas.openxmlformats.org/wordprocessingml/2006/main">
+      <w:ind xmlns:w="http://schemas.openxmlformats.org/wordprocessingml/2006/main" w:left="720"/>
+      <w:contextualSpacing xmlns:w="http://schemas.openxmlformats.org/wordprocessingml/2006/main"/>
+    </w:pPr>
+  </w:style>
 </w:styles>
 </file>
 

</xml_diff>